<commit_message>
xong bài tập deadline
</commit_message>
<xml_diff>
--- a/Bottombaitapdeadline/Bài làm thu gọn ạ.docx
+++ b/Bottombaitapdeadline/Bài làm thu gọn ạ.docx
@@ -163,7 +163,6 @@
       </w:r>
     </w:p>
     <w:p>
-      <w:bookmarkStart w:id="0" w:name="_GoBack"/>
       <w:r>
         <w:lastRenderedPageBreak/>
         <w:drawing>
@@ -202,7 +201,6 @@
           </wp:inline>
         </w:drawing>
       </w:r>
-      <w:bookmarkEnd w:id="0"/>
       <w:r>
         <w:drawing>
           <wp:inline distT="0" distB="0" distL="0" distR="0" wp14:anchorId="428D9504" wp14:editId="4C9A90C5">
@@ -245,7 +243,7 @@
       <w:r>
         <w:lastRenderedPageBreak/>
         <w:drawing>
-          <wp:inline distT="0" distB="0" distL="0" distR="0" wp14:anchorId="41A82C6B" wp14:editId="3EFA149C">
+          <wp:inline distT="0" distB="0" distL="0" distR="0" wp14:anchorId="7316013F" wp14:editId="2E3AB0A5">
             <wp:extent cx="5943600" cy="3343275"/>
             <wp:effectExtent l="0" t="0" r="0" b="9525"/>
             <wp:docPr id="6" name="Picture 6"/>
@@ -261,6 +259,52 @@
                   </pic:nvPicPr>
                   <pic:blipFill>
                     <a:blip r:embed="rId10"/>
+                    <a:stretch>
+                      <a:fillRect/>
+                    </a:stretch>
+                  </pic:blipFill>
+                  <pic:spPr>
+                    <a:xfrm>
+                      <a:off x="0" y="0"/>
+                      <a:ext cx="5943600" cy="3343275"/>
+                    </a:xfrm>
+                    <a:prstGeom prst="rect">
+                      <a:avLst/>
+                    </a:prstGeom>
+                  </pic:spPr>
+                </pic:pic>
+              </a:graphicData>
+            </a:graphic>
+          </wp:inline>
+        </w:drawing>
+      </w:r>
+    </w:p>
+    <w:p>
+      <w:r>
+        <w:t>Menu list</w:t>
+      </w:r>
+      <w:bookmarkStart w:id="0" w:name="_GoBack"/>
+      <w:bookmarkEnd w:id="0"/>
+    </w:p>
+    <w:p>
+      <w:r>
+        <w:drawing>
+          <wp:inline distT="0" distB="0" distL="0" distR="0" wp14:anchorId="6931AB5D" wp14:editId="29C39CF1">
+            <wp:extent cx="5943600" cy="3343275"/>
+            <wp:effectExtent l="0" t="0" r="0" b="9525"/>
+            <wp:docPr id="8" name="Picture 8"/>
+            <wp:cNvGraphicFramePr>
+              <a:graphicFrameLocks xmlns:a="http://schemas.openxmlformats.org/drawingml/2006/main" noChangeAspect="1"/>
+            </wp:cNvGraphicFramePr>
+            <a:graphic xmlns:a="http://schemas.openxmlformats.org/drawingml/2006/main">
+              <a:graphicData uri="http://schemas.openxmlformats.org/drawingml/2006/picture">
+                <pic:pic xmlns:pic="http://schemas.openxmlformats.org/drawingml/2006/picture">
+                  <pic:nvPicPr>
+                    <pic:cNvPr id="0" name=""/>
+                    <pic:cNvPicPr/>
+                  </pic:nvPicPr>
+                  <pic:blipFill>
+                    <a:blip r:embed="rId11"/>
                     <a:stretch>
                       <a:fillRect/>
                     </a:stretch>

</xml_diff>

<commit_message>
fixx lỗi hiển thị
</commit_message>
<xml_diff>
--- a/Bottombaitapdeadline/Bài làm thu gọn ạ.docx
+++ b/Bottombaitapdeadline/Bài làm thu gọn ạ.docx
@@ -4,6 +4,9 @@
   <w:body>
     <w:p>
       <w:r>
+        <w:rPr>
+          <w:noProof/>
+        </w:rPr>
         <w:drawing>
           <wp:inline distT="0" distB="0" distL="0" distR="0" wp14:anchorId="205C4BEC" wp14:editId="52A8BAA9">
             <wp:extent cx="5943600" cy="3343275"/>
@@ -43,6 +46,9 @@
     </w:p>
     <w:p>
       <w:r>
+        <w:rPr>
+          <w:noProof/>
+        </w:rPr>
         <w:drawing>
           <wp:inline distT="0" distB="0" distL="0" distR="0" wp14:anchorId="22CA1A2D" wp14:editId="5EDF0B77">
             <wp:extent cx="5943600" cy="3343275"/>
@@ -124,6 +130,9 @@
     </w:p>
     <w:p>
       <w:r>
+        <w:rPr>
+          <w:noProof/>
+        </w:rPr>
         <w:lastRenderedPageBreak/>
         <w:drawing>
           <wp:inline distT="0" distB="0" distL="0" distR="0" wp14:anchorId="49BF032D" wp14:editId="176BB5BB">
@@ -164,6 +173,9 @@
     </w:p>
     <w:p>
       <w:r>
+        <w:rPr>
+          <w:noProof/>
+        </w:rPr>
         <w:lastRenderedPageBreak/>
         <w:drawing>
           <wp:inline distT="0" distB="0" distL="0" distR="0" wp14:anchorId="51A14A48" wp14:editId="33AB894B">
@@ -202,6 +214,9 @@
         </w:drawing>
       </w:r>
       <w:r>
+        <w:rPr>
+          <w:noProof/>
+        </w:rPr>
         <w:drawing>
           <wp:inline distT="0" distB="0" distL="0" distR="0" wp14:anchorId="428D9504" wp14:editId="4C9A90C5">
             <wp:extent cx="5943600" cy="3343275"/>
@@ -241,6 +256,9 @@
     </w:p>
     <w:p>
       <w:r>
+        <w:rPr>
+          <w:noProof/>
+        </w:rPr>
         <w:lastRenderedPageBreak/>
         <w:drawing>
           <wp:inline distT="0" distB="0" distL="0" distR="0" wp14:anchorId="7316013F" wp14:editId="2E3AB0A5">
@@ -283,11 +301,12 @@
       <w:r>
         <w:t>Menu list</w:t>
       </w:r>
-      <w:bookmarkStart w:id="0" w:name="_GoBack"/>
-      <w:bookmarkEnd w:id="0"/>
     </w:p>
     <w:p>
       <w:r>
+        <w:rPr>
+          <w:noProof/>
+        </w:rPr>
         <w:drawing>
           <wp:inline distT="0" distB="0" distL="0" distR="0" wp14:anchorId="6931AB5D" wp14:editId="29C39CF1">
             <wp:extent cx="5943600" cy="3343275"/>
@@ -324,6 +343,96 @@
           </wp:inline>
         </w:drawing>
       </w:r>
+    </w:p>
+    <w:p>
+      <w:proofErr w:type="spellStart"/>
+      <w:r>
+        <w:lastRenderedPageBreak/>
+        <w:t>Em</w:t>
+      </w:r>
+      <w:proofErr w:type="spellEnd"/>
+      <w:r>
+        <w:t xml:space="preserve"> </w:t>
+      </w:r>
+      <w:proofErr w:type="spellStart"/>
+      <w:r>
+        <w:t>đã</w:t>
+      </w:r>
+      <w:proofErr w:type="spellEnd"/>
+      <w:r>
+        <w:t xml:space="preserve"> fix </w:t>
+      </w:r>
+      <w:proofErr w:type="spellStart"/>
+      <w:r>
+        <w:t>xong</w:t>
+      </w:r>
+      <w:proofErr w:type="spellEnd"/>
+      <w:r>
+        <w:t xml:space="preserve"> </w:t>
+      </w:r>
+      <w:proofErr w:type="spellStart"/>
+      <w:r>
+        <w:t>lỗi</w:t>
+      </w:r>
+      <w:proofErr w:type="spellEnd"/>
+      <w:r>
+        <w:t xml:space="preserve"> </w:t>
+      </w:r>
+      <w:proofErr w:type="spellStart"/>
+      <w:r>
+        <w:t>hiển</w:t>
+      </w:r>
+      <w:proofErr w:type="spellEnd"/>
+      <w:r>
+        <w:t xml:space="preserve"> </w:t>
+      </w:r>
+      <w:proofErr w:type="spellStart"/>
+      <w:r>
+        <w:t>thị</w:t>
+      </w:r>
+      <w:proofErr w:type="spellEnd"/>
+      <w:r>
+        <w:t xml:space="preserve"> ạ </w:t>
+      </w:r>
+      <w:r>
+        <w:drawing>
+          <wp:inline distT="0" distB="0" distL="0" distR="0" wp14:anchorId="536FC5C5" wp14:editId="2627B5E7">
+            <wp:extent cx="5943600" cy="3343275"/>
+            <wp:effectExtent l="0" t="0" r="0" b="9525"/>
+            <wp:docPr id="7" name="Picture 7"/>
+            <wp:cNvGraphicFramePr>
+              <a:graphicFrameLocks xmlns:a="http://schemas.openxmlformats.org/drawingml/2006/main" noChangeAspect="1"/>
+            </wp:cNvGraphicFramePr>
+            <a:graphic xmlns:a="http://schemas.openxmlformats.org/drawingml/2006/main">
+              <a:graphicData uri="http://schemas.openxmlformats.org/drawingml/2006/picture">
+                <pic:pic xmlns:pic="http://schemas.openxmlformats.org/drawingml/2006/picture">
+                  <pic:nvPicPr>
+                    <pic:cNvPr id="0" name=""/>
+                    <pic:cNvPicPr/>
+                  </pic:nvPicPr>
+                  <pic:blipFill>
+                    <a:blip r:embed="rId12"/>
+                    <a:stretch>
+                      <a:fillRect/>
+                    </a:stretch>
+                  </pic:blipFill>
+                  <pic:spPr>
+                    <a:xfrm>
+                      <a:off x="0" y="0"/>
+                      <a:ext cx="5943600" cy="3343275"/>
+                    </a:xfrm>
+                    <a:prstGeom prst="rect">
+                      <a:avLst/>
+                    </a:prstGeom>
+                  </pic:spPr>
+                </pic:pic>
+              </a:graphicData>
+            </a:graphic>
+          </wp:inline>
+        </w:drawing>
+      </w:r>
+      <w:bookmarkStart w:id="0" w:name="_GoBack"/>
+      <w:bookmarkEnd w:id="0"/>
     </w:p>
     <w:sectPr>
       <w:pgSz w:w="12240" w:h="15840"/>

</xml_diff>